<commit_message>
Agregadas funcionalidades finales: Auditoría, Reportes Excel, API Feriados y Editor de texto
</commit_message>
<xml_diff>
--- a/Documentacion/Fase 2/Formativa Avance Fase2.docx
+++ b/Documentacion/Fase 2/Formativa Avance Fase2.docx
@@ -13,6 +13,7 @@
         <w:rPr>
           <w:rFonts w:ascii="Roboto" w:cs="Roboto" w:eastAsia="Roboto" w:hAnsi="Roboto"/>
           <w:b w:val="1"/>
+          <w:bCs w:val="1"/>
           <w:color w:val="0f1115"/>
           <w:sz w:val="112"/>
           <w:szCs w:val="112"/>
@@ -24,6 +25,7 @@
         <w:rPr>
           <w:rFonts w:ascii="Roboto" w:cs="Roboto" w:eastAsia="Roboto" w:hAnsi="Roboto"/>
           <w:b w:val="1"/>
+          <w:bCs w:val="1"/>
           <w:color w:val="0f1115"/>
           <w:sz w:val="112"/>
           <w:szCs w:val="112"/>
@@ -43,6 +45,7 @@
         <w:rPr>
           <w:rFonts w:ascii="Roboto" w:cs="Roboto" w:eastAsia="Roboto" w:hAnsi="Roboto"/>
           <w:b w:val="1"/>
+          <w:bCs w:val="1"/>
           <w:color w:val="0f1115"/>
           <w:sz w:val="33"/>
           <w:szCs w:val="33"/>
@@ -54,6 +57,7 @@
         <w:rPr>
           <w:rFonts w:ascii="Roboto" w:cs="Roboto" w:eastAsia="Roboto" w:hAnsi="Roboto"/>
           <w:b w:val="1"/>
+          <w:bCs w:val="1"/>
           <w:color w:val="0f1115"/>
           <w:sz w:val="33"/>
           <w:szCs w:val="33"/>
@@ -82,6 +86,7 @@
         <w:rPr>
           <w:rFonts w:ascii="Roboto" w:cs="Roboto" w:eastAsia="Roboto" w:hAnsi="Roboto"/>
           <w:b w:val="1"/>
+          <w:bCs w:val="1"/>
           <w:color w:val="0f1115"/>
           <w:sz w:val="33"/>
           <w:szCs w:val="33"/>
@@ -111,6 +116,7 @@
         <w:rPr>
           <w:rFonts w:ascii="Roboto" w:cs="Roboto" w:eastAsia="Roboto" w:hAnsi="Roboto"/>
           <w:b w:val="1"/>
+          <w:bCs w:val="1"/>
           <w:color w:val="0f1115"/>
           <w:sz w:val="24"/>
           <w:szCs w:val="24"/>
@@ -133,6 +139,7 @@
         <w:rPr>
           <w:rFonts w:ascii="Roboto" w:cs="Roboto" w:eastAsia="Roboto" w:hAnsi="Roboto"/>
           <w:b w:val="1"/>
+          <w:bCs w:val="1"/>
           <w:color w:val="0f1115"/>
           <w:sz w:val="24"/>
           <w:szCs w:val="24"/>
@@ -155,6 +162,7 @@
         <w:rPr>
           <w:rFonts w:ascii="Roboto" w:cs="Roboto" w:eastAsia="Roboto" w:hAnsi="Roboto"/>
           <w:b w:val="1"/>
+          <w:bCs w:val="1"/>
           <w:color w:val="0f1115"/>
           <w:sz w:val="24"/>
           <w:szCs w:val="24"/>
@@ -177,6 +185,7 @@
         <w:rPr>
           <w:rFonts w:ascii="Roboto" w:cs="Roboto" w:eastAsia="Roboto" w:hAnsi="Roboto"/>
           <w:b w:val="1"/>
+          <w:bCs w:val="1"/>
           <w:color w:val="0f1115"/>
           <w:sz w:val="24"/>
           <w:szCs w:val="24"/>
@@ -226,6 +235,7 @@
         <w:rPr>
           <w:rFonts w:ascii="Roboto" w:cs="Roboto" w:eastAsia="Roboto" w:hAnsi="Roboto"/>
           <w:b w:val="1"/>
+          <w:bCs w:val="1"/>
           <w:color w:val="0f1115"/>
           <w:sz w:val="33"/>
           <w:szCs w:val="33"/>
@@ -250,6 +260,7 @@
         <w:rPr>
           <w:rFonts w:ascii="Roboto" w:cs="Roboto" w:eastAsia="Roboto" w:hAnsi="Roboto"/>
           <w:b w:val="1"/>
+          <w:bCs w:val="1"/>
           <w:color w:val="0f1115"/>
           <w:sz w:val="33"/>
           <w:szCs w:val="33"/>
@@ -261,6 +272,7 @@
         <w:rPr>
           <w:rFonts w:ascii="Roboto" w:cs="Roboto" w:eastAsia="Roboto" w:hAnsi="Roboto"/>
           <w:b w:val="1"/>
+          <w:bCs w:val="1"/>
           <w:color w:val="0f1115"/>
           <w:sz w:val="33"/>
           <w:szCs w:val="33"/>
@@ -500,6 +512,7 @@
         <w:rPr>
           <w:rFonts w:ascii="Roboto" w:cs="Roboto" w:eastAsia="Roboto" w:hAnsi="Roboto"/>
           <w:b w:val="1"/>
+          <w:bCs w:val="1"/>
           <w:color w:val="0f1115"/>
           <w:sz w:val="33"/>
           <w:szCs w:val="33"/>
@@ -511,6 +524,7 @@
         <w:rPr>
           <w:rFonts w:ascii="Roboto" w:cs="Roboto" w:eastAsia="Roboto" w:hAnsi="Roboto"/>
           <w:b w:val="1"/>
+          <w:bCs w:val="1"/>
           <w:color w:val="0f1115"/>
           <w:sz w:val="33"/>
           <w:szCs w:val="33"/>
@@ -566,6 +580,7 @@
         <w:rPr>
           <w:rFonts w:ascii="Roboto" w:cs="Roboto" w:eastAsia="Roboto" w:hAnsi="Roboto"/>
           <w:b w:val="1"/>
+          <w:bCs w:val="1"/>
           <w:color w:val="0f1115"/>
           <w:sz w:val="33"/>
           <w:szCs w:val="33"/>
@@ -577,6 +592,7 @@
         <w:rPr>
           <w:rFonts w:ascii="Roboto" w:cs="Roboto" w:eastAsia="Roboto" w:hAnsi="Roboto"/>
           <w:b w:val="1"/>
+          <w:bCs w:val="1"/>
           <w:color w:val="0f1115"/>
           <w:sz w:val="33"/>
           <w:szCs w:val="33"/>
@@ -595,6 +611,7 @@
         <w:rPr>
           <w:rFonts w:ascii="Roboto" w:cs="Roboto" w:eastAsia="Roboto" w:hAnsi="Roboto"/>
           <w:b w:val="1"/>
+          <w:bCs w:val="1"/>
           <w:color w:val="0f1115"/>
           <w:sz w:val="30"/>
           <w:szCs w:val="30"/>
@@ -606,6 +623,7 @@
         <w:rPr>
           <w:rFonts w:ascii="Roboto" w:cs="Roboto" w:eastAsia="Roboto" w:hAnsi="Roboto"/>
           <w:b w:val="1"/>
+          <w:bCs w:val="1"/>
           <w:color w:val="0f1115"/>
           <w:sz w:val="30"/>
           <w:szCs w:val="30"/>
@@ -624,6 +642,7 @@
         <w:rPr>
           <w:rFonts w:ascii="Roboto" w:cs="Roboto" w:eastAsia="Roboto" w:hAnsi="Roboto"/>
           <w:b w:val="1"/>
+          <w:bCs w:val="1"/>
           <w:color w:val="0f1115"/>
         </w:rPr>
       </w:pPr>
@@ -633,6 +652,7 @@
         <w:rPr>
           <w:rFonts w:ascii="Roboto" w:cs="Roboto" w:eastAsia="Roboto" w:hAnsi="Roboto"/>
           <w:b w:val="1"/>
+          <w:bCs w:val="1"/>
           <w:color w:val="0f1115"/>
           <w:rtl w:val="0"/>
         </w:rPr>
@@ -841,6 +861,7 @@
         <w:rPr>
           <w:rFonts w:ascii="Roboto" w:cs="Roboto" w:eastAsia="Roboto" w:hAnsi="Roboto"/>
           <w:b w:val="1"/>
+          <w:bCs w:val="1"/>
           <w:color w:val="0f1115"/>
         </w:rPr>
       </w:pPr>
@@ -850,6 +871,7 @@
         <w:rPr>
           <w:rFonts w:ascii="Roboto" w:cs="Roboto" w:eastAsia="Roboto" w:hAnsi="Roboto"/>
           <w:b w:val="1"/>
+          <w:bCs w:val="1"/>
           <w:color w:val="0f1115"/>
           <w:rtl w:val="0"/>
         </w:rPr>
@@ -929,6 +951,7 @@
         <w:rPr>
           <w:rFonts w:ascii="Roboto" w:cs="Roboto" w:eastAsia="Roboto" w:hAnsi="Roboto"/>
           <w:b w:val="1"/>
+          <w:bCs w:val="1"/>
           <w:color w:val="0f1115"/>
         </w:rPr>
       </w:pPr>
@@ -938,6 +961,7 @@
         <w:rPr>
           <w:rFonts w:ascii="Roboto" w:cs="Roboto" w:eastAsia="Roboto" w:hAnsi="Roboto"/>
           <w:b w:val="1"/>
+          <w:bCs w:val="1"/>
           <w:color w:val="0f1115"/>
           <w:rtl w:val="0"/>
         </w:rPr>
@@ -1017,6 +1041,7 @@
         <w:rPr>
           <w:rFonts w:ascii="Roboto" w:cs="Roboto" w:eastAsia="Roboto" w:hAnsi="Roboto"/>
           <w:b w:val="1"/>
+          <w:bCs w:val="1"/>
           <w:color w:val="0f1115"/>
           <w:sz w:val="30"/>
           <w:szCs w:val="30"/>
@@ -1028,6 +1053,7 @@
         <w:rPr>
           <w:rFonts w:ascii="Roboto" w:cs="Roboto" w:eastAsia="Roboto" w:hAnsi="Roboto"/>
           <w:b w:val="1"/>
+          <w:bCs w:val="1"/>
           <w:color w:val="0f1115"/>
           <w:sz w:val="30"/>
           <w:szCs w:val="30"/>
@@ -1046,6 +1072,7 @@
         <w:rPr>
           <w:rFonts w:ascii="Roboto" w:cs="Roboto" w:eastAsia="Roboto" w:hAnsi="Roboto"/>
           <w:b w:val="1"/>
+          <w:bCs w:val="1"/>
           <w:color w:val="0f1115"/>
         </w:rPr>
       </w:pPr>
@@ -1055,6 +1082,7 @@
         <w:rPr>
           <w:rFonts w:ascii="Roboto" w:cs="Roboto" w:eastAsia="Roboto" w:hAnsi="Roboto"/>
           <w:b w:val="1"/>
+          <w:bCs w:val="1"/>
           <w:color w:val="0f1115"/>
           <w:rtl w:val="0"/>
         </w:rPr>
@@ -1347,6 +1375,7 @@
         <w:rPr>
           <w:rFonts w:ascii="Roboto" w:cs="Roboto" w:eastAsia="Roboto" w:hAnsi="Roboto"/>
           <w:b w:val="1"/>
+          <w:bCs w:val="1"/>
           <w:color w:val="0f1115"/>
         </w:rPr>
       </w:pPr>
@@ -1356,6 +1385,7 @@
         <w:rPr>
           <w:rFonts w:ascii="Roboto" w:cs="Roboto" w:eastAsia="Roboto" w:hAnsi="Roboto"/>
           <w:b w:val="1"/>
+          <w:bCs w:val="1"/>
           <w:color w:val="0f1115"/>
           <w:rtl w:val="0"/>
         </w:rPr>
@@ -1478,6 +1508,7 @@
         <w:rPr>
           <w:rFonts w:ascii="Roboto" w:cs="Roboto" w:eastAsia="Roboto" w:hAnsi="Roboto"/>
           <w:b w:val="1"/>
+          <w:bCs w:val="1"/>
           <w:color w:val="0f1115"/>
           <w:sz w:val="30"/>
           <w:szCs w:val="30"/>
@@ -1489,6 +1520,7 @@
         <w:rPr>
           <w:rFonts w:ascii="Roboto" w:cs="Roboto" w:eastAsia="Roboto" w:hAnsi="Roboto"/>
           <w:b w:val="1"/>
+          <w:bCs w:val="1"/>
           <w:color w:val="0f1115"/>
           <w:sz w:val="30"/>
           <w:szCs w:val="30"/>
@@ -1507,6 +1539,7 @@
         <w:rPr>
           <w:rFonts w:ascii="Roboto" w:cs="Roboto" w:eastAsia="Roboto" w:hAnsi="Roboto"/>
           <w:b w:val="1"/>
+          <w:bCs w:val="1"/>
           <w:color w:val="0f1115"/>
         </w:rPr>
       </w:pPr>
@@ -1516,6 +1549,7 @@
         <w:rPr>
           <w:rFonts w:ascii="Roboto" w:cs="Roboto" w:eastAsia="Roboto" w:hAnsi="Roboto"/>
           <w:b w:val="1"/>
+          <w:bCs w:val="1"/>
           <w:color w:val="0f1115"/>
           <w:rtl w:val="0"/>
         </w:rPr>
@@ -1787,6 +1821,7 @@
         <w:rPr>
           <w:rFonts w:ascii="Roboto" w:cs="Roboto" w:eastAsia="Roboto" w:hAnsi="Roboto"/>
           <w:b w:val="1"/>
+          <w:bCs w:val="1"/>
           <w:color w:val="0f1115"/>
         </w:rPr>
       </w:pPr>
@@ -1796,6 +1831,7 @@
         <w:rPr>
           <w:rFonts w:ascii="Roboto" w:cs="Roboto" w:eastAsia="Roboto" w:hAnsi="Roboto"/>
           <w:b w:val="1"/>
+          <w:bCs w:val="1"/>
           <w:color w:val="0f1115"/>
           <w:rtl w:val="0"/>
         </w:rPr>
@@ -1982,6 +2018,7 @@
         <w:rPr>
           <w:rFonts w:ascii="Roboto" w:cs="Roboto" w:eastAsia="Roboto" w:hAnsi="Roboto"/>
           <w:b w:val="1"/>
+          <w:bCs w:val="1"/>
           <w:color w:val="0f1115"/>
           <w:sz w:val="30"/>
           <w:szCs w:val="30"/>
@@ -1993,6 +2030,7 @@
         <w:rPr>
           <w:rFonts w:ascii="Roboto" w:cs="Roboto" w:eastAsia="Roboto" w:hAnsi="Roboto"/>
           <w:b w:val="1"/>
+          <w:bCs w:val="1"/>
           <w:color w:val="0f1115"/>
           <w:sz w:val="30"/>
           <w:szCs w:val="30"/>
@@ -2011,6 +2049,7 @@
         <w:rPr>
           <w:rFonts w:ascii="Roboto" w:cs="Roboto" w:eastAsia="Roboto" w:hAnsi="Roboto"/>
           <w:b w:val="1"/>
+          <w:bCs w:val="1"/>
           <w:color w:val="0f1115"/>
         </w:rPr>
       </w:pPr>
@@ -2020,6 +2059,7 @@
         <w:rPr>
           <w:rFonts w:ascii="Roboto" w:cs="Roboto" w:eastAsia="Roboto" w:hAnsi="Roboto"/>
           <w:b w:val="1"/>
+          <w:bCs w:val="1"/>
           <w:color w:val="0f1115"/>
           <w:rtl w:val="0"/>
         </w:rPr>
@@ -2291,6 +2331,7 @@
         <w:rPr>
           <w:rFonts w:ascii="Roboto" w:cs="Roboto" w:eastAsia="Roboto" w:hAnsi="Roboto"/>
           <w:b w:val="1"/>
+          <w:bCs w:val="1"/>
           <w:color w:val="0f1115"/>
         </w:rPr>
       </w:pPr>
@@ -2300,6 +2341,7 @@
         <w:rPr>
           <w:rFonts w:ascii="Roboto" w:cs="Roboto" w:eastAsia="Roboto" w:hAnsi="Roboto"/>
           <w:b w:val="1"/>
+          <w:bCs w:val="1"/>
           <w:color w:val="0f1115"/>
           <w:rtl w:val="0"/>
         </w:rPr>
@@ -2501,6 +2543,7 @@
         <w:rPr>
           <w:rFonts w:ascii="Roboto" w:cs="Roboto" w:eastAsia="Roboto" w:hAnsi="Roboto"/>
           <w:b w:val="1"/>
+          <w:bCs w:val="1"/>
           <w:color w:val="0f1115"/>
           <w:sz w:val="33"/>
           <w:szCs w:val="33"/>
@@ -2512,6 +2555,7 @@
         <w:rPr>
           <w:rFonts w:ascii="Roboto" w:cs="Roboto" w:eastAsia="Roboto" w:hAnsi="Roboto"/>
           <w:b w:val="1"/>
+          <w:bCs w:val="1"/>
           <w:color w:val="0f1115"/>
           <w:sz w:val="33"/>
           <w:szCs w:val="33"/>
@@ -2780,6 +2824,7 @@
         <w:rPr>
           <w:rFonts w:ascii="Roboto" w:cs="Roboto" w:eastAsia="Roboto" w:hAnsi="Roboto"/>
           <w:b w:val="1"/>
+          <w:bCs w:val="1"/>
           <w:color w:val="0f1115"/>
           <w:sz w:val="33"/>
           <w:szCs w:val="33"/>
@@ -2791,6 +2836,7 @@
         <w:rPr>
           <w:rFonts w:ascii="Roboto" w:cs="Roboto" w:eastAsia="Roboto" w:hAnsi="Roboto"/>
           <w:b w:val="1"/>
+          <w:bCs w:val="1"/>
           <w:color w:val="0f1115"/>
           <w:sz w:val="33"/>
           <w:szCs w:val="33"/>
@@ -2809,6 +2855,7 @@
         <w:rPr>
           <w:rFonts w:ascii="Roboto" w:cs="Roboto" w:eastAsia="Roboto" w:hAnsi="Roboto"/>
           <w:b w:val="1"/>
+          <w:bCs w:val="1"/>
           <w:color w:val="0f1115"/>
           <w:sz w:val="30"/>
           <w:szCs w:val="30"/>
@@ -2820,6 +2867,7 @@
         <w:rPr>
           <w:rFonts w:ascii="Roboto" w:cs="Roboto" w:eastAsia="Roboto" w:hAnsi="Roboto"/>
           <w:b w:val="1"/>
+          <w:bCs w:val="1"/>
           <w:color w:val="0f1115"/>
           <w:sz w:val="30"/>
           <w:szCs w:val="30"/>
@@ -2860,6 +2908,7 @@
         <w:rPr>
           <w:rFonts w:ascii="Roboto" w:cs="Roboto" w:eastAsia="Roboto" w:hAnsi="Roboto"/>
           <w:b w:val="1"/>
+          <w:bCs w:val="1"/>
           <w:color w:val="0f1115"/>
           <w:sz w:val="30"/>
           <w:szCs w:val="30"/>
@@ -2871,6 +2920,7 @@
         <w:rPr>
           <w:rFonts w:ascii="Roboto" w:cs="Roboto" w:eastAsia="Roboto" w:hAnsi="Roboto"/>
           <w:b w:val="1"/>
+          <w:bCs w:val="1"/>
           <w:color w:val="0f1115"/>
           <w:sz w:val="30"/>
           <w:szCs w:val="30"/>
@@ -2911,6 +2961,7 @@
         <w:rPr>
           <w:rFonts w:ascii="Roboto" w:cs="Roboto" w:eastAsia="Roboto" w:hAnsi="Roboto"/>
           <w:b w:val="1"/>
+          <w:bCs w:val="1"/>
           <w:color w:val="0f1115"/>
           <w:sz w:val="30"/>
           <w:szCs w:val="30"/>
@@ -2922,6 +2973,7 @@
         <w:rPr>
           <w:rFonts w:ascii="Roboto" w:cs="Roboto" w:eastAsia="Roboto" w:hAnsi="Roboto"/>
           <w:b w:val="1"/>
+          <w:bCs w:val="1"/>
           <w:color w:val="0f1115"/>
           <w:sz w:val="30"/>
           <w:szCs w:val="30"/>
@@ -2977,6 +3029,7 @@
         <w:rPr>
           <w:rFonts w:ascii="Roboto" w:cs="Roboto" w:eastAsia="Roboto" w:hAnsi="Roboto"/>
           <w:b w:val="1"/>
+          <w:bCs w:val="1"/>
           <w:color w:val="0f1115"/>
           <w:sz w:val="41"/>
           <w:szCs w:val="41"/>
@@ -2988,6 +3041,7 @@
         <w:rPr>
           <w:rFonts w:ascii="Roboto" w:cs="Roboto" w:eastAsia="Roboto" w:hAnsi="Roboto"/>
           <w:b w:val="1"/>
+          <w:bCs w:val="1"/>
           <w:color w:val="0f1115"/>
           <w:sz w:val="41"/>
           <w:szCs w:val="41"/>
@@ -3101,6 +3155,7 @@
         <w:rPr>
           <w:rFonts w:ascii="Roboto" w:cs="Roboto" w:eastAsia="Roboto" w:hAnsi="Roboto"/>
           <w:b w:val="1"/>
+          <w:bCs w:val="1"/>
           <w:color w:val="0f1115"/>
           <w:sz w:val="41"/>
           <w:szCs w:val="41"/>
@@ -3112,6 +3167,7 @@
         <w:rPr>
           <w:rFonts w:ascii="Roboto" w:cs="Roboto" w:eastAsia="Roboto" w:hAnsi="Roboto"/>
           <w:b w:val="1"/>
+          <w:bCs w:val="1"/>
           <w:color w:val="0f1115"/>
           <w:sz w:val="41"/>
           <w:szCs w:val="41"/>
@@ -3130,6 +3186,7 @@
         <w:rPr>
           <w:rFonts w:ascii="Roboto" w:cs="Roboto" w:eastAsia="Roboto" w:hAnsi="Roboto"/>
           <w:b w:val="1"/>
+          <w:bCs w:val="1"/>
           <w:color w:val="0f1115"/>
           <w:sz w:val="30"/>
           <w:szCs w:val="30"/>
@@ -3141,6 +3198,7 @@
         <w:rPr>
           <w:rFonts w:ascii="Roboto" w:cs="Roboto" w:eastAsia="Roboto" w:hAnsi="Roboto"/>
           <w:b w:val="1"/>
+          <w:bCs w:val="1"/>
           <w:color w:val="0f1115"/>
           <w:sz w:val="30"/>
           <w:szCs w:val="30"/>
@@ -3159,6 +3217,7 @@
         <w:rPr>
           <w:rFonts w:ascii="Roboto" w:cs="Roboto" w:eastAsia="Roboto" w:hAnsi="Roboto"/>
           <w:b w:val="1"/>
+          <w:bCs w:val="1"/>
           <w:color w:val="0f1115"/>
           <w:sz w:val="30"/>
           <w:szCs w:val="30"/>
@@ -3170,6 +3229,7 @@
         <w:rPr>
           <w:rFonts w:ascii="Roboto" w:cs="Roboto" w:eastAsia="Roboto" w:hAnsi="Roboto"/>
           <w:b w:val="1"/>
+          <w:bCs w:val="1"/>
           <w:color w:val="0f1115"/>
           <w:sz w:val="30"/>
           <w:szCs w:val="30"/>
@@ -3188,6 +3248,7 @@
         <w:rPr>
           <w:rFonts w:ascii="Roboto" w:cs="Roboto" w:eastAsia="Roboto" w:hAnsi="Roboto"/>
           <w:b w:val="1"/>
+          <w:bCs w:val="1"/>
           <w:color w:val="0f1115"/>
           <w:sz w:val="30"/>
           <w:szCs w:val="30"/>
@@ -3199,6 +3260,7 @@
         <w:rPr>
           <w:rFonts w:ascii="Roboto" w:cs="Roboto" w:eastAsia="Roboto" w:hAnsi="Roboto"/>
           <w:b w:val="1"/>
+          <w:bCs w:val="1"/>
           <w:color w:val="0f1115"/>
           <w:sz w:val="30"/>
           <w:szCs w:val="30"/>
@@ -3217,6 +3279,7 @@
         <w:rPr>
           <w:rFonts w:ascii="Roboto" w:cs="Roboto" w:eastAsia="Roboto" w:hAnsi="Roboto"/>
           <w:b w:val="1"/>
+          <w:bCs w:val="1"/>
           <w:color w:val="0f1115"/>
           <w:sz w:val="30"/>
           <w:szCs w:val="30"/>
@@ -3228,6 +3291,7 @@
         <w:rPr>
           <w:rFonts w:ascii="Roboto" w:cs="Roboto" w:eastAsia="Roboto" w:hAnsi="Roboto"/>
           <w:b w:val="1"/>
+          <w:bCs w:val="1"/>
           <w:color w:val="0f1115"/>
           <w:sz w:val="30"/>
           <w:szCs w:val="30"/>
@@ -6023,6 +6087,7 @@
     </w:pPr>
     <w:rPr>
       <w:b w:val="0"/>
+      <w:bCs w:val="0"/>
       <w:sz w:val="32"/>
       <w:szCs w:val="32"/>
     </w:rPr>
@@ -6039,6 +6104,7 @@
     </w:pPr>
     <w:rPr>
       <w:b w:val="0"/>
+      <w:bCs w:val="0"/>
       <w:color w:val="434343"/>
       <w:sz w:val="28"/>
       <w:szCs w:val="28"/>
@@ -6088,6 +6154,7 @@
     </w:pPr>
     <w:rPr>
       <w:i w:val="1"/>
+      <w:iCs w:val="1"/>
       <w:color w:val="666666"/>
       <w:sz w:val="22"/>
       <w:szCs w:val="22"/>
@@ -6121,6 +6188,7 @@
     <w:rPr>
       <w:rFonts w:ascii="Arial" w:cs="Arial" w:eastAsia="Arial" w:hAnsi="Arial"/>
       <w:i w:val="0"/>
+      <w:iCs w:val="0"/>
       <w:color w:val="666666"/>
       <w:sz w:val="30"/>
       <w:szCs w:val="30"/>

</xml_diff>